<commit_message>
adding postman collection and the api spec document
</commit_message>
<xml_diff>
--- a/docs/Library Manager API Documentation.docx
+++ b/docs/Library Manager API Documentation.docx
@@ -163,7 +163,6 @@
         </w:rPr>
         <w:t>All API requests are made to: </w:t>
       </w:r>
-      <w:proofErr w:type="gramStart"/>
       <w:r>
         <w:rPr>
           <w:rFonts w:ascii="Courier New" w:eastAsia="Times New Roman" w:hAnsi="Courier New" w:cs="Courier New"/>
@@ -172,9 +171,28 @@
           <w:szCs w:val="20"/>
           <w:lang w:eastAsia="en-SG"/>
         </w:rPr>
-        <w:t>http://your-api-url.com/api/v1</w:t>
-      </w:r>
-      <w:proofErr w:type="gramEnd"/>
+        <w:t>http://</w:t>
+      </w:r>
+      <w:r>
+        <w:rPr>
+          <w:rFonts w:ascii="Courier New" w:eastAsia="Times New Roman" w:hAnsi="Courier New" w:cs="Courier New"/>
+          <w:color w:val="111111"/>
+          <w:sz w:val="20"/>
+          <w:szCs w:val="20"/>
+          <w:lang w:eastAsia="en-SG"/>
+        </w:rPr>
+        <w:t>localhost:8080</w:t>
+      </w:r>
+      <w:r>
+        <w:rPr>
+          <w:rFonts w:ascii="Courier New" w:eastAsia="Times New Roman" w:hAnsi="Courier New" w:cs="Courier New"/>
+          <w:color w:val="111111"/>
+          <w:sz w:val="20"/>
+          <w:szCs w:val="20"/>
+          <w:lang w:eastAsia="en-SG"/>
+        </w:rPr>
+        <w:t>/api/v1</w:t>
+      </w:r>
     </w:p>
     <w:p>
       <w:pPr>
@@ -201,7 +219,7 @@
           <w:szCs w:val="36"/>
           <w:lang w:eastAsia="en-SG"/>
         </w:rPr>
-        <w:t>Authentication</w:t>
+        <w:t>Error Handling</w:t>
       </w:r>
     </w:p>
     <w:p>
@@ -224,7 +242,29 @@
           <w:szCs w:val="24"/>
           <w:lang w:eastAsia="en-SG"/>
         </w:rPr>
-        <w:t>If your API requires authentication, provide details on how to authenticate each request here.</w:t>
+        <w:t xml:space="preserve">Centralized exception handling has been added with </w:t>
+      </w:r>
+      <w:proofErr w:type="spellStart"/>
+      <w:r>
+        <w:rPr>
+          <w:rFonts w:ascii="Roboto" w:eastAsia="Times New Roman" w:hAnsi="Roboto" w:cs="Times New Roman"/>
+          <w:color w:val="111111"/>
+          <w:sz w:val="24"/>
+          <w:szCs w:val="24"/>
+          <w:lang w:eastAsia="en-SG"/>
+        </w:rPr>
+        <w:t>ControllerAdvice</w:t>
+      </w:r>
+      <w:proofErr w:type="spellEnd"/>
+      <w:r>
+        <w:rPr>
+          <w:rFonts w:ascii="Roboto" w:eastAsia="Times New Roman" w:hAnsi="Roboto" w:cs="Times New Roman"/>
+          <w:color w:val="111111"/>
+          <w:sz w:val="24"/>
+          <w:szCs w:val="24"/>
+          <w:lang w:eastAsia="en-SG"/>
+        </w:rPr>
+        <w:t>.</w:t>
       </w:r>
     </w:p>
     <w:p>
@@ -252,7 +292,7 @@
           <w:szCs w:val="36"/>
           <w:lang w:eastAsia="en-SG"/>
         </w:rPr>
-        <w:t>Error Handling</w:t>
+        <w:t>Validation</w:t>
       </w:r>
     </w:p>
     <w:p>
@@ -275,7 +315,50 @@
           <w:szCs w:val="24"/>
           <w:lang w:eastAsia="en-SG"/>
         </w:rPr>
-        <w:t>Explain how your API handles errors and what the common error responses are.</w:t>
+        <w:t>Input fields of the endpoints are validated using spring bean validation support.</w:t>
+      </w:r>
+    </w:p>
+    <w:p>
+      <w:pPr>
+        <w:shd w:val="clear" w:color="auto" w:fill="F7F7F7"/>
+        <w:spacing w:before="180" w:after="0" w:line="240" w:lineRule="auto"/>
+        <w:rPr>
+          <w:rFonts w:ascii="Roboto" w:eastAsia="Times New Roman" w:hAnsi="Roboto" w:cs="Times New Roman"/>
+          <w:color w:val="111111"/>
+          <w:sz w:val="24"/>
+          <w:szCs w:val="24"/>
+          <w:lang w:eastAsia="en-SG"/>
+        </w:rPr>
+      </w:pPr>
+      <w:r>
+        <w:rPr>
+          <w:rFonts w:ascii="Roboto" w:eastAsia="Times New Roman" w:hAnsi="Roboto" w:cs="Times New Roman"/>
+          <w:color w:val="111111"/>
+          <w:sz w:val="24"/>
+          <w:szCs w:val="24"/>
+          <w:lang w:eastAsia="en-SG"/>
+        </w:rPr>
+        <w:t>Back-end logic is added to comply with the requirements such as “</w:t>
+      </w:r>
+      <w:r>
+        <w:rPr>
+          <w:rFonts w:ascii="Roboto" w:eastAsia="Times New Roman" w:hAnsi="Roboto" w:cs="Times New Roman"/>
+          <w:color w:val="111111"/>
+          <w:sz w:val="24"/>
+          <w:szCs w:val="24"/>
+          <w:lang w:eastAsia="en-SG"/>
+        </w:rPr>
+        <w:t>2 books with the same ISBN numbers must have the same title and same author</w:t>
+      </w:r>
+      <w:r>
+        <w:rPr>
+          <w:rFonts w:ascii="Roboto" w:eastAsia="Times New Roman" w:hAnsi="Roboto" w:cs="Times New Roman"/>
+          <w:color w:val="111111"/>
+          <w:sz w:val="24"/>
+          <w:szCs w:val="24"/>
+          <w:lang w:eastAsia="en-SG"/>
+        </w:rPr>
+        <w:t>”. Application won’t allow adding multiple books with same ISBN but with different author or title.</w:t>
       </w:r>
     </w:p>
     <w:p>
@@ -303,7 +386,7 @@
           <w:szCs w:val="36"/>
           <w:lang w:eastAsia="en-SG"/>
         </w:rPr>
-        <w:t>Rate Limiting</w:t>
+        <w:t>Testing</w:t>
       </w:r>
     </w:p>
     <w:p>
@@ -326,7 +409,7 @@
           <w:szCs w:val="24"/>
           <w:lang w:eastAsia="en-SG"/>
         </w:rPr>
-        <w:t>If your API has rate limits, explain them here.</w:t>
+        <w:t>Postman collection is shared with the code repository where the endpoints can be conveniently tested.</w:t>
       </w:r>
     </w:p>
     <w:p>
@@ -410,22 +493,8 @@
           <w:szCs w:val="24"/>
           <w:lang w:eastAsia="en-SG"/>
         </w:rPr>
-        <w:t>GET /</w:t>
-      </w:r>
-      <w:proofErr w:type="gramStart"/>
-      <w:r>
-        <w:rPr>
-          <w:rFonts w:ascii="Roboto" w:eastAsia="Times New Roman" w:hAnsi="Roboto" w:cs="Times New Roman"/>
-          <w:b/>
-          <w:bCs/>
-          <w:color w:val="111111"/>
-          <w:sz w:val="24"/>
-          <w:szCs w:val="24"/>
-          <w:lang w:eastAsia="en-SG"/>
-        </w:rPr>
-        <w:t>books</w:t>
-      </w:r>
-      <w:proofErr w:type="gramEnd"/>
+        <w:t>GET /books</w:t>
+      </w:r>
     </w:p>
     <w:p>
       <w:pPr>
@@ -665,7 +734,7 @@
         <w:rPr>
           <w:lang w:eastAsia="en-SG"/>
         </w:rPr>
-        <w:t>http://localhost:8080//api/v1/books?filter_non_unique=</w:t>
+        <w:t>http://localhost:8080/api/v1/books?filter_non_unique=</w:t>
       </w:r>
       <w:r>
         <w:t>true</w:t>
@@ -726,6 +795,7 @@
           <w:szCs w:val="24"/>
           <w:lang w:eastAsia="en-SG"/>
         </w:rPr>
+        <w:lastRenderedPageBreak/>
         <w:t>Example Response:</w:t>
       </w:r>
     </w:p>
@@ -918,7 +988,6 @@
           <w:szCs w:val="18"/>
           <w:lang w:eastAsia="en-SG"/>
         </w:rPr>
-        <w:lastRenderedPageBreak/>
         <w:t xml:space="preserve">            </w:t>
       </w:r>
       <w:r>
@@ -2888,22 +2957,8 @@
           <w:szCs w:val="24"/>
           <w:lang w:eastAsia="en-SG"/>
         </w:rPr>
-        <w:t>POST /</w:t>
-      </w:r>
-      <w:proofErr w:type="gramStart"/>
-      <w:r>
-        <w:rPr>
-          <w:rFonts w:ascii="Roboto" w:eastAsia="Times New Roman" w:hAnsi="Roboto" w:cs="Times New Roman"/>
-          <w:b/>
-          <w:bCs/>
-          <w:color w:val="111111"/>
-          <w:sz w:val="24"/>
-          <w:szCs w:val="24"/>
-          <w:lang w:eastAsia="en-SG"/>
-        </w:rPr>
-        <w:t>books</w:t>
-      </w:r>
-      <w:proofErr w:type="gramEnd"/>
+        <w:t>POST /books</w:t>
+      </w:r>
     </w:p>
     <w:p>
       <w:pPr>
@@ -3205,6 +3260,7 @@
           <w:szCs w:val="18"/>
           <w:lang w:eastAsia="en-SG"/>
         </w:rPr>
+        <w:lastRenderedPageBreak/>
         <w:t xml:space="preserve">    </w:t>
       </w:r>
       <w:r>
@@ -3337,20 +3393,16 @@
     <w:p>
       <w:pPr>
         <w:shd w:val="clear" w:color="auto" w:fill="F7F7F7"/>
-        <w:spacing w:beforeAutospacing="1" w:after="0" w:afterAutospacing="1" w:line="240" w:lineRule="auto"/>
-        <w:rPr>
-          <w:rFonts w:ascii="Roboto" w:eastAsia="Times New Roman" w:hAnsi="Roboto" w:cs="Times New Roman"/>
-          <w:color w:val="111111"/>
-          <w:sz w:val="24"/>
-          <w:szCs w:val="24"/>
-          <w:lang w:eastAsia="en-SG"/>
-        </w:rPr>
-      </w:pPr>
-    </w:p>
-    <w:p>
-      <w:pPr>
-        <w:shd w:val="clear" w:color="auto" w:fill="F7F7F7"/>
-        <w:spacing w:beforeAutospacing="1" w:after="0" w:afterAutospacing="1" w:line="240" w:lineRule="auto"/>
+        <w:spacing w:before="180" w:after="0" w:line="240" w:lineRule="auto"/>
+        <w:rPr>
+          <w:rFonts w:ascii="Roboto" w:eastAsia="Times New Roman" w:hAnsi="Roboto" w:cs="Times New Roman"/>
+          <w:color w:val="111111"/>
+          <w:sz w:val="24"/>
+          <w:szCs w:val="24"/>
+          <w:lang w:eastAsia="en-SG"/>
+        </w:rPr>
+      </w:pPr>
+      <w:r>
         <w:rPr>
           <w:rFonts w:ascii="Roboto" w:eastAsia="Times New Roman" w:hAnsi="Roboto" w:cs="Times New Roman"/>
           <w:b/>
@@ -3360,75 +3412,52 @@
           <w:szCs w:val="24"/>
           <w:lang w:eastAsia="en-SG"/>
         </w:rPr>
-      </w:pPr>
-      <w:r>
+        <w:t>Response:</w:t>
+      </w:r>
+      <w:r>
+        <w:rPr>
+          <w:rFonts w:ascii="Roboto" w:eastAsia="Times New Roman" w:hAnsi="Roboto" w:cs="Times New Roman"/>
+          <w:color w:val="111111"/>
+          <w:sz w:val="24"/>
+          <w:szCs w:val="24"/>
+          <w:lang w:eastAsia="en-SG"/>
+        </w:rPr>
+        <w:t> The created book.</w:t>
+      </w:r>
+    </w:p>
+    <w:p>
+      <w:pPr>
+        <w:shd w:val="clear" w:color="auto" w:fill="F7F7F7"/>
+        <w:spacing w:before="180" w:after="0" w:line="240" w:lineRule="auto"/>
+        <w:outlineLvl w:val="2"/>
         <w:rPr>
           <w:rFonts w:ascii="Roboto" w:eastAsia="Times New Roman" w:hAnsi="Roboto" w:cs="Times New Roman"/>
           <w:b/>
           <w:bCs/>
           <w:color w:val="111111"/>
-          <w:sz w:val="24"/>
-          <w:szCs w:val="24"/>
-          <w:lang w:eastAsia="en-SG"/>
-        </w:rPr>
-        <w:t>Validations</w:t>
-      </w:r>
+          <w:sz w:val="27"/>
+          <w:szCs w:val="27"/>
+          <w:lang w:eastAsia="en-SG"/>
+        </w:rPr>
+      </w:pPr>
       <w:r>
         <w:rPr>
           <w:rFonts w:ascii="Roboto" w:eastAsia="Times New Roman" w:hAnsi="Roboto" w:cs="Times New Roman"/>
           <w:b/>
           <w:bCs/>
           <w:color w:val="111111"/>
-          <w:sz w:val="24"/>
-          <w:szCs w:val="24"/>
-          <w:lang w:eastAsia="en-SG"/>
-        </w:rPr>
-        <w:t>:</w:t>
-      </w:r>
-    </w:p>
-    <w:p>
-      <w:pPr>
-        <w:pStyle w:val="ListParagraph"/>
-        <w:numPr>
-          <w:ilvl w:val="0"/>
-          <w:numId w:val="11"/>
-        </w:numPr>
-        <w:rPr>
-          <w:lang w:eastAsia="en-SG"/>
-        </w:rPr>
-      </w:pPr>
-      <w:r>
-        <w:rPr>
-          <w:lang w:eastAsia="en-SG"/>
-        </w:rPr>
-        <w:t xml:space="preserve">Title, </w:t>
-      </w:r>
-      <w:r>
-        <w:rPr>
-          <w:lang w:eastAsia="en-SG"/>
-        </w:rPr>
-        <w:t>author,</w:t>
-      </w:r>
-      <w:r>
-        <w:rPr>
-          <w:lang w:eastAsia="en-SG"/>
-        </w:rPr>
-        <w:t xml:space="preserve"> and ISBN are validated (no to be blank or null) with spring bean validation support.</w:t>
+          <w:sz w:val="27"/>
+          <w:szCs w:val="27"/>
+          <w:lang w:eastAsia="en-SG"/>
+        </w:rPr>
+        <w:t>Borrowers</w:t>
       </w:r>
     </w:p>
     <w:p>
       <w:pPr>
         <w:shd w:val="clear" w:color="auto" w:fill="F7F7F7"/>
         <w:spacing w:before="180" w:after="0" w:line="240" w:lineRule="auto"/>
-        <w:rPr>
-          <w:rFonts w:ascii="Roboto" w:eastAsia="Times New Roman" w:hAnsi="Roboto" w:cs="Times New Roman"/>
-          <w:color w:val="111111"/>
-          <w:sz w:val="24"/>
-          <w:szCs w:val="24"/>
-          <w:lang w:eastAsia="en-SG"/>
-        </w:rPr>
-      </w:pPr>
-      <w:r>
+        <w:outlineLvl w:val="3"/>
         <w:rPr>
           <w:rFonts w:ascii="Roboto" w:eastAsia="Times New Roman" w:hAnsi="Roboto" w:cs="Times New Roman"/>
           <w:b/>
@@ -3438,88 +3467,19 @@
           <w:szCs w:val="24"/>
           <w:lang w:eastAsia="en-SG"/>
         </w:rPr>
-        <w:t>Response:</w:t>
-      </w:r>
-      <w:r>
-        <w:rPr>
-          <w:rFonts w:ascii="Roboto" w:eastAsia="Times New Roman" w:hAnsi="Roboto" w:cs="Times New Roman"/>
-          <w:color w:val="111111"/>
-          <w:sz w:val="24"/>
-          <w:szCs w:val="24"/>
-          <w:lang w:eastAsia="en-SG"/>
-        </w:rPr>
-        <w:t> The created book.</w:t>
-      </w:r>
-    </w:p>
-    <w:p>
-      <w:pPr>
-        <w:shd w:val="clear" w:color="auto" w:fill="F7F7F7"/>
-        <w:spacing w:before="180" w:after="0" w:line="240" w:lineRule="auto"/>
-        <w:outlineLvl w:val="2"/>
+      </w:pPr>
+      <w:r>
         <w:rPr>
           <w:rFonts w:ascii="Roboto" w:eastAsia="Times New Roman" w:hAnsi="Roboto" w:cs="Times New Roman"/>
           <w:b/>
           <w:bCs/>
           <w:color w:val="111111"/>
-          <w:sz w:val="27"/>
-          <w:szCs w:val="27"/>
-          <w:lang w:eastAsia="en-SG"/>
-        </w:rPr>
-      </w:pPr>
-      <w:r>
-        <w:rPr>
-          <w:rFonts w:ascii="Roboto" w:eastAsia="Times New Roman" w:hAnsi="Roboto" w:cs="Times New Roman"/>
-          <w:b/>
-          <w:bCs/>
-          <w:color w:val="111111"/>
-          <w:sz w:val="27"/>
-          <w:szCs w:val="27"/>
-          <w:lang w:eastAsia="en-SG"/>
-        </w:rPr>
-        <w:t>Borrowers</w:t>
-      </w:r>
-    </w:p>
-    <w:p>
-      <w:pPr>
-        <w:shd w:val="clear" w:color="auto" w:fill="F7F7F7"/>
-        <w:spacing w:before="180" w:after="0" w:line="240" w:lineRule="auto"/>
-        <w:outlineLvl w:val="3"/>
-        <w:rPr>
-          <w:rFonts w:ascii="Roboto" w:eastAsia="Times New Roman" w:hAnsi="Roboto" w:cs="Times New Roman"/>
-          <w:b/>
-          <w:bCs/>
-          <w:color w:val="111111"/>
-          <w:sz w:val="24"/>
-          <w:szCs w:val="24"/>
-          <w:lang w:eastAsia="en-SG"/>
-        </w:rPr>
-      </w:pPr>
-      <w:r>
-        <w:rPr>
-          <w:rFonts w:ascii="Roboto" w:eastAsia="Times New Roman" w:hAnsi="Roboto" w:cs="Times New Roman"/>
-          <w:b/>
-          <w:bCs/>
-          <w:color w:val="111111"/>
-          <w:sz w:val="24"/>
-          <w:szCs w:val="24"/>
-          <w:lang w:eastAsia="en-SG"/>
-        </w:rPr>
-        <w:t>POST /</w:t>
-      </w:r>
-      <w:proofErr w:type="gramStart"/>
-      <w:r>
-        <w:rPr>
-          <w:rFonts w:ascii="Roboto" w:eastAsia="Times New Roman" w:hAnsi="Roboto" w:cs="Times New Roman"/>
-          <w:b/>
-          <w:bCs/>
-          <w:color w:val="111111"/>
-          <w:sz w:val="24"/>
-          <w:szCs w:val="24"/>
-          <w:lang w:eastAsia="en-SG"/>
-        </w:rPr>
-        <w:t>borrower</w:t>
-      </w:r>
-      <w:proofErr w:type="gramEnd"/>
+          <w:sz w:val="24"/>
+          <w:szCs w:val="24"/>
+          <w:lang w:eastAsia="en-SG"/>
+        </w:rPr>
+        <w:t>POST /borrower</w:t>
+      </w:r>
     </w:p>
     <w:p>
       <w:pPr>
@@ -3768,22 +3728,8 @@
           <w:szCs w:val="24"/>
           <w:lang w:eastAsia="en-SG"/>
         </w:rPr>
-        <w:t>POST /books/{id}/</w:t>
-      </w:r>
-      <w:proofErr w:type="gramStart"/>
-      <w:r>
-        <w:rPr>
-          <w:rFonts w:ascii="Roboto" w:eastAsia="Times New Roman" w:hAnsi="Roboto" w:cs="Times New Roman"/>
-          <w:b/>
-          <w:bCs/>
-          <w:color w:val="111111"/>
-          <w:sz w:val="24"/>
-          <w:szCs w:val="24"/>
-          <w:lang w:eastAsia="en-SG"/>
-        </w:rPr>
-        <w:t>borrow</w:t>
-      </w:r>
-      <w:proofErr w:type="gramEnd"/>
+        <w:t>POST /books/{id}/borrow</w:t>
+      </w:r>
     </w:p>
     <w:p>
       <w:pPr>
@@ -4111,22 +4057,8 @@
           <w:szCs w:val="24"/>
           <w:lang w:eastAsia="en-SG"/>
         </w:rPr>
-        <w:t>POST /books/{id}/</w:t>
-      </w:r>
-      <w:proofErr w:type="gramStart"/>
-      <w:r>
-        <w:rPr>
-          <w:rFonts w:ascii="Roboto" w:eastAsia="Times New Roman" w:hAnsi="Roboto" w:cs="Times New Roman"/>
-          <w:b/>
-          <w:bCs/>
-          <w:color w:val="111111"/>
-          <w:sz w:val="24"/>
-          <w:szCs w:val="24"/>
-          <w:lang w:eastAsia="en-SG"/>
-        </w:rPr>
-        <w:t>return</w:t>
-      </w:r>
-      <w:proofErr w:type="gramEnd"/>
+        <w:t>POST /books/{id}/return</w:t>
+      </w:r>
     </w:p>
     <w:p>
       <w:pPr>
@@ -4263,7 +4195,6 @@
           <w:szCs w:val="20"/>
           <w:lang w:eastAsia="en-SG"/>
         </w:rPr>
-        <w:lastRenderedPageBreak/>
         <w:t>bookId</w:t>
       </w:r>
       <w:proofErr w:type="spellEnd"/>
@@ -4417,6 +4348,7 @@
           <w:szCs w:val="24"/>
           <w:lang w:eastAsia="en-SG"/>
         </w:rPr>
+        <w:lastRenderedPageBreak/>
         <w:t>Response:</w:t>
       </w:r>
       <w:r>
@@ -7191,6 +7123,7 @@
   <w:style w:type="paragraph" w:default="1" w:styleId="Normal">
     <w:name w:val="Normal"/>
     <w:qFormat/>
+    <w:rsid w:val="00855332"/>
   </w:style>
   <w:style w:type="paragraph" w:styleId="Heading1">
     <w:name w:val="heading 1"/>

</xml_diff>